<commit_message>
some subtle modifications in urls
</commit_message>
<xml_diff>
--- a/urls_illustration.docx
+++ b/urls_illustration.docx
@@ -6,171 +6,395 @@
       <w:pPr>
         <w:rPr>
           <w:rFonts w:hint="eastAsia"/>
-          <w:sz w:val="24"/>
-          <w:szCs w:val="32"/>
-          <w:lang w:val="en-US" w:eastAsia="zh-CN"/>
-        </w:rPr>
-      </w:pPr>
-      <w:r>
-        <w:rPr>
-          <w:rFonts w:hint="eastAsia"/>
-          <w:sz w:val="24"/>
-          <w:szCs w:val="32"/>
-          <w:lang w:val="en-US" w:eastAsia="zh-CN"/>
-        </w:rPr>
-        <w:t>提交评论：comments/commit/新闻id/学生id</w:t>
-      </w:r>
-    </w:p>
-    <w:p>
-      <w:pPr>
-        <w:rPr>
-          <w:rFonts w:hint="eastAsia"/>
-          <w:sz w:val="24"/>
-          <w:szCs w:val="32"/>
-          <w:lang w:val="en-US" w:eastAsia="zh-CN"/>
-        </w:rPr>
-      </w:pPr>
-      <w:r>
-        <w:rPr>
-          <w:rFonts w:hint="eastAsia"/>
-          <w:sz w:val="24"/>
-          <w:szCs w:val="32"/>
-          <w:lang w:val="en-US" w:eastAsia="zh-CN"/>
-        </w:rPr>
-        <w:t>获取评论：comments/新闻id</w:t>
-      </w:r>
-    </w:p>
-    <w:p>
-      <w:pPr>
-        <w:rPr>
-          <w:rFonts w:hint="eastAsia"/>
-          <w:sz w:val="24"/>
-          <w:szCs w:val="32"/>
-          <w:lang w:val="en-US" w:eastAsia="zh-CN"/>
-        </w:rPr>
-      </w:pPr>
-      <w:r>
-        <w:rPr>
-          <w:rFonts w:hint="eastAsia"/>
-          <w:sz w:val="24"/>
-          <w:szCs w:val="32"/>
-          <w:lang w:val="en-US" w:eastAsia="zh-CN"/>
-        </w:rPr>
-        <w:t>获取新闻：news/学院id/时间  当时间为‘00000000’时返回学院所有新闻</w:t>
-      </w:r>
-    </w:p>
-    <w:p>
-      <w:pPr>
-        <w:rPr>
-          <w:rFonts w:hint="eastAsia"/>
-          <w:sz w:val="24"/>
-          <w:szCs w:val="32"/>
-          <w:lang w:val="en-US" w:eastAsia="zh-CN"/>
-        </w:rPr>
-      </w:pPr>
-      <w:r>
-        <w:rPr>
-          <w:rFonts w:hint="eastAsia"/>
-          <w:sz w:val="24"/>
-          <w:szCs w:val="32"/>
-          <w:lang w:val="en-US" w:eastAsia="zh-CN"/>
-        </w:rPr>
-        <w:t>获取通知：notice/学院id/时间  当时间为‘00000000’时返回学院所有通知</w:t>
-      </w:r>
-    </w:p>
-    <w:p>
-      <w:pPr>
-        <w:rPr>
-          <w:rFonts w:hint="eastAsia"/>
-          <w:sz w:val="24"/>
-          <w:szCs w:val="32"/>
-          <w:lang w:val="en-US" w:eastAsia="zh-CN"/>
-        </w:rPr>
-      </w:pPr>
-      <w:r>
-        <w:rPr>
-          <w:rFonts w:hint="eastAsia"/>
-          <w:sz w:val="24"/>
-          <w:szCs w:val="32"/>
-          <w:lang w:val="en-US" w:eastAsia="zh-CN"/>
-        </w:rPr>
-        <w:t>查询新闻：search_news/学院id/关键字（长度为1到15）  当学院为‘0’是在所有学院中查询</w:t>
-      </w:r>
-    </w:p>
-    <w:p>
-      <w:pPr>
-        <w:rPr>
-          <w:rFonts w:hint="eastAsia"/>
-          <w:sz w:val="24"/>
-          <w:szCs w:val="32"/>
-          <w:lang w:val="en-US" w:eastAsia="zh-CN"/>
-        </w:rPr>
-      </w:pPr>
-      <w:r>
-        <w:rPr>
-          <w:rFonts w:hint="eastAsia"/>
-          <w:sz w:val="24"/>
-          <w:szCs w:val="32"/>
-          <w:lang w:val="en-US" w:eastAsia="zh-CN"/>
-        </w:rPr>
-        <w:t>查询通知：search_notice/学院id/关键字（长度为1到15）  当学院为‘0’是在所有学院中查询</w:t>
-      </w:r>
-    </w:p>
-    <w:p>
-      <w:pPr>
-        <w:rPr>
-          <w:rFonts w:hint="eastAsia"/>
-          <w:sz w:val="24"/>
-          <w:szCs w:val="32"/>
-          <w:lang w:val="en-US" w:eastAsia="zh-CN"/>
-        </w:rPr>
-      </w:pPr>
-      <w:r>
-        <w:rPr>
-          <w:rFonts w:hint="eastAsia"/>
-          <w:sz w:val="24"/>
-          <w:szCs w:val="32"/>
-          <w:lang w:val="en-US" w:eastAsia="zh-CN"/>
-        </w:rPr>
-        <w:t>获取某条新闻之前的最新10条新闻：new_news/学院id/新闻id</w:t>
-      </w:r>
-    </w:p>
-    <w:p>
-      <w:pPr>
-        <w:rPr>
-          <w:rFonts w:hint="eastAsia"/>
-          <w:sz w:val="24"/>
-          <w:szCs w:val="32"/>
-          <w:lang w:val="en-US" w:eastAsia="zh-CN"/>
-        </w:rPr>
-      </w:pPr>
-      <w:r>
-        <w:rPr>
-          <w:rFonts w:hint="eastAsia"/>
-          <w:sz w:val="24"/>
-          <w:szCs w:val="32"/>
-          <w:lang w:val="en-US" w:eastAsia="zh-CN"/>
-        </w:rPr>
-        <w:t>获取某条通知之前的最新10条通知：new_notice/学院id/通知id</w:t>
-      </w:r>
-    </w:p>
-    <w:p>
-      <w:pPr>
-        <w:rPr>
-          <w:rFonts w:hint="eastAsia"/>
-          <w:lang w:val="en-US" w:eastAsia="zh-CN"/>
-        </w:rPr>
-      </w:pPr>
-    </w:p>
-    <w:p>
-      <w:pPr>
-        <w:rPr>
-          <w:rFonts w:hint="eastAsia"/>
-          <w:lang w:val="en-US" w:eastAsia="zh-CN"/>
-        </w:rPr>
-      </w:pPr>
+          <w:sz w:val="21"/>
+          <w:szCs w:val="21"/>
+          <w:lang w:val="en-US" w:eastAsia="zh-CN"/>
+        </w:rPr>
+      </w:pPr>
+      <w:r>
+        <w:rPr>
+          <w:rFonts w:hint="eastAsia"/>
+          <w:sz w:val="21"/>
+          <w:szCs w:val="21"/>
+          <w:lang w:val="en-US" w:eastAsia="zh-CN"/>
+        </w:rPr>
+        <w:t>提交评论：comments/commit/新闻id/学生id/</w:t>
+      </w:r>
+    </w:p>
+    <w:p>
+      <w:pPr>
+        <w:rPr>
+          <w:rFonts w:hint="eastAsia"/>
+          <w:sz w:val="21"/>
+          <w:szCs w:val="21"/>
+          <w:lang w:val="en-US" w:eastAsia="zh-CN"/>
+        </w:rPr>
+      </w:pPr>
+      <w:r>
+        <w:rPr>
+          <w:rFonts w:hint="eastAsia"/>
+          <w:sz w:val="21"/>
+          <w:szCs w:val="21"/>
+          <w:lang w:val="en-US" w:eastAsia="zh-CN"/>
+        </w:rPr>
+        <w:t>获取评论：comments/新闻id/</w:t>
+      </w:r>
+    </w:p>
+    <w:p>
+      <w:pPr>
+        <w:rPr>
+          <w:rFonts w:hint="eastAsia"/>
+          <w:sz w:val="21"/>
+          <w:szCs w:val="21"/>
+          <w:lang w:val="en-US" w:eastAsia="zh-CN"/>
+        </w:rPr>
+      </w:pPr>
+      <w:r>
+        <w:rPr>
+          <w:rFonts w:hint="eastAsia"/>
+          <w:sz w:val="21"/>
+          <w:szCs w:val="21"/>
+          <w:lang w:val="en-US" w:eastAsia="zh-CN"/>
+        </w:rPr>
+        <w:t>获取新闻：news/学院id/时间/  当时间为‘00000000’时返回学院所有新闻</w:t>
+      </w:r>
+    </w:p>
+    <w:p>
+      <w:pPr>
+        <w:rPr>
+          <w:rFonts w:hint="eastAsia"/>
+          <w:sz w:val="21"/>
+          <w:szCs w:val="21"/>
+          <w:lang w:val="en-US" w:eastAsia="zh-CN"/>
+        </w:rPr>
+      </w:pPr>
+      <w:r>
+        <w:rPr>
+          <w:rFonts w:hint="eastAsia"/>
+          <w:sz w:val="21"/>
+          <w:szCs w:val="21"/>
+          <w:lang w:val="en-US" w:eastAsia="zh-CN"/>
+        </w:rPr>
+        <w:t>获取通知：notice/学院id/时间/  当时间为‘00000000’时返回学院所有通知</w:t>
+      </w:r>
+    </w:p>
+    <w:p>
+      <w:pPr>
+        <w:rPr>
+          <w:rFonts w:hint="eastAsia"/>
+          <w:sz w:val="21"/>
+          <w:szCs w:val="21"/>
+          <w:lang w:val="en-US" w:eastAsia="zh-CN"/>
+        </w:rPr>
+      </w:pPr>
+      <w:r>
+        <w:rPr>
+          <w:rFonts w:hint="eastAsia"/>
+          <w:sz w:val="21"/>
+          <w:szCs w:val="21"/>
+          <w:lang w:val="en-US" w:eastAsia="zh-CN"/>
+        </w:rPr>
+        <w:t>查询新闻：search_news/学院id/关键字/（长度为1到15）  当学院为‘0’是在所有学院中查询</w:t>
+      </w:r>
+    </w:p>
+    <w:p>
+      <w:pPr>
+        <w:rPr>
+          <w:rFonts w:hint="eastAsia"/>
+          <w:sz w:val="21"/>
+          <w:szCs w:val="21"/>
+          <w:lang w:val="en-US" w:eastAsia="zh-CN"/>
+        </w:rPr>
+      </w:pPr>
+      <w:r>
+        <w:rPr>
+          <w:rFonts w:hint="eastAsia"/>
+          <w:sz w:val="21"/>
+          <w:szCs w:val="21"/>
+          <w:lang w:val="en-US" w:eastAsia="zh-CN"/>
+        </w:rPr>
+        <w:t>查询通知：search_notice/学院id/关键字/（长度为1到15）  当学院为‘0’是在所有学院中查询</w:t>
+      </w:r>
+    </w:p>
+    <w:p>
+      <w:pPr>
+        <w:rPr>
+          <w:rFonts w:hint="eastAsia"/>
+          <w:sz w:val="21"/>
+          <w:szCs w:val="21"/>
+          <w:lang w:val="en-US" w:eastAsia="zh-CN"/>
+        </w:rPr>
+      </w:pPr>
+      <w:r>
+        <w:rPr>
+          <w:rFonts w:hint="eastAsia"/>
+          <w:sz w:val="21"/>
+          <w:szCs w:val="21"/>
+          <w:lang w:val="en-US" w:eastAsia="zh-CN"/>
+        </w:rPr>
+        <w:t>获取某条新闻之前的最新10条新闻：new_news/学院id/新闻id/</w:t>
+      </w:r>
+    </w:p>
+    <w:p>
+      <w:pPr>
+        <w:rPr>
+          <w:rFonts w:hint="eastAsia"/>
+          <w:sz w:val="21"/>
+          <w:szCs w:val="21"/>
+          <w:lang w:val="en-US" w:eastAsia="zh-CN"/>
+        </w:rPr>
+      </w:pPr>
+      <w:r>
+        <w:rPr>
+          <w:rFonts w:hint="eastAsia"/>
+          <w:sz w:val="21"/>
+          <w:szCs w:val="21"/>
+          <w:lang w:val="en-US" w:eastAsia="zh-CN"/>
+        </w:rPr>
+        <w:t>获取某条通知之前的最新10条通知：new_notice/学院id/通知id/</w:t>
+      </w:r>
+    </w:p>
+    <w:p>
+      <w:pPr>
+        <w:rPr>
+          <w:rFonts w:hint="eastAsia"/>
+          <w:sz w:val="21"/>
+          <w:szCs w:val="21"/>
+          <w:lang w:val="en-US" w:eastAsia="zh-CN"/>
+        </w:rPr>
+      </w:pPr>
+      <w:r>
+        <w:rPr>
+          <w:rFonts w:hint="eastAsia"/>
+          <w:sz w:val="21"/>
+          <w:szCs w:val="21"/>
+          <w:lang w:val="en-US" w:eastAsia="zh-CN"/>
+        </w:rPr>
+        <w:t>登陆：login/</w:t>
+      </w:r>
+    </w:p>
+    <w:p>
+      <w:pPr>
+        <w:rPr>
+          <w:rFonts w:hint="eastAsia"/>
+          <w:sz w:val="21"/>
+          <w:szCs w:val="21"/>
+          <w:lang w:val="en-US" w:eastAsia="zh-CN"/>
+        </w:rPr>
+      </w:pPr>
+      <w:r>
+        <w:rPr>
+          <w:rFonts w:hint="eastAsia"/>
+          <w:sz w:val="21"/>
+          <w:szCs w:val="21"/>
+          <w:lang w:val="en-US" w:eastAsia="zh-CN"/>
+        </w:rPr>
+        <w:t>登出：logout/学生id/</w:t>
+      </w:r>
       <w:bookmarkStart w:id="0" w:name="_GoBack"/>
       <w:bookmarkEnd w:id="0"/>
+    </w:p>
+    <w:p>
+      <w:pPr>
+        <w:rPr>
+          <w:rFonts w:hint="eastAsia"/>
+          <w:lang w:val="en-US" w:eastAsia="zh-CN"/>
+        </w:rPr>
+      </w:pPr>
+    </w:p>
+    <w:p>
+      <w:pPr>
+        <w:rPr>
+          <w:rFonts w:hint="eastAsia"/>
+          <w:b/>
+          <w:bCs/>
+          <w:sz w:val="28"/>
+          <w:szCs w:val="28"/>
+          <w:lang w:val="en-US" w:eastAsia="zh-CN"/>
+        </w:rPr>
+      </w:pPr>
+      <w:r>
+        <w:rPr>
+          <w:rFonts w:hint="eastAsia"/>
+          <w:b/>
+          <w:bCs/>
+          <w:sz w:val="28"/>
+          <w:szCs w:val="28"/>
+          <w:lang w:val="en-US" w:eastAsia="zh-CN"/>
+        </w:rPr>
+        <w:t>注：</w:t>
+      </w:r>
+    </w:p>
+    <w:p>
+      <w:pPr>
+        <w:keepNext w:val="0"/>
+        <w:keepLines w:val="0"/>
+        <w:widowControl/>
+        <w:suppressLineNumbers w:val="0"/>
+        <w:jc w:val="left"/>
+        <w:rPr>
+          <w:sz w:val="18"/>
+          <w:szCs w:val="18"/>
+        </w:rPr>
+      </w:pPr>
+      <w:r>
+        <w:rPr>
+          <w:rFonts w:ascii="宋体" w:hAnsi="宋体" w:eastAsia="宋体" w:cs="宋体"/>
+          <w:kern w:val="0"/>
+          <w:sz w:val="18"/>
+          <w:szCs w:val="18"/>
+          <w:lang w:val="en-US" w:eastAsia="zh-CN" w:bidi="ar"/>
+        </w:rPr>
+        <w:t>在传统意义上说，网址末尾是没有反斜杠的。有没有反斜杠的意义在于该url是指向一个文件还是一个目录，例如：</w:t>
+      </w:r>
+      <w:r>
+        <w:rPr>
+          <w:rFonts w:ascii="宋体" w:hAnsi="宋体" w:eastAsia="宋体" w:cs="宋体"/>
+          <w:kern w:val="0"/>
+          <w:sz w:val="18"/>
+          <w:szCs w:val="18"/>
+          <w:lang w:val="en-US" w:eastAsia="zh-CN" w:bidi="ar"/>
+        </w:rPr>
+        <w:br w:type="textWrapping"/>
+      </w:r>
+      <w:r>
+        <w:rPr>
+          <w:rFonts w:ascii="宋体" w:hAnsi="宋体" w:eastAsia="宋体" w:cs="宋体"/>
+          <w:kern w:val="0"/>
+          <w:sz w:val="18"/>
+          <w:szCs w:val="18"/>
+          <w:lang w:val="en-US" w:eastAsia="zh-CN" w:bidi="ar"/>
+        </w:rPr>
+        <w:t>http://</w:t>
+      </w:r>
+      <w:r>
+        <w:rPr>
+          <w:rFonts w:hint="eastAsia" w:ascii="宋体" w:hAnsi="宋体" w:eastAsia="宋体" w:cs="宋体"/>
+          <w:kern w:val="0"/>
+          <w:sz w:val="18"/>
+          <w:szCs w:val="18"/>
+          <w:lang w:val="en-US" w:eastAsia="zh-CN" w:bidi="ar"/>
+        </w:rPr>
+        <w:t>test</w:t>
+      </w:r>
+      <w:r>
+        <w:rPr>
+          <w:rFonts w:ascii="宋体" w:hAnsi="宋体" w:eastAsia="宋体" w:cs="宋体"/>
+          <w:kern w:val="0"/>
+          <w:sz w:val="18"/>
+          <w:szCs w:val="18"/>
+          <w:lang w:val="en-US" w:eastAsia="zh-CN" w:bidi="ar"/>
+        </w:rPr>
+        <w:t>.com/</w:t>
+      </w:r>
+      <w:r>
+        <w:rPr>
+          <w:rFonts w:hint="eastAsia" w:ascii="宋体" w:hAnsi="宋体" w:eastAsia="宋体" w:cs="宋体"/>
+          <w:kern w:val="0"/>
+          <w:sz w:val="18"/>
+          <w:szCs w:val="18"/>
+          <w:lang w:val="en-US" w:eastAsia="zh-CN" w:bidi="ar"/>
+        </w:rPr>
+        <w:t>fxg</w:t>
+      </w:r>
+      <w:r>
+        <w:rPr>
+          <w:rFonts w:ascii="宋体" w:hAnsi="宋体" w:eastAsia="宋体" w:cs="宋体"/>
+          <w:kern w:val="0"/>
+          <w:sz w:val="18"/>
+          <w:szCs w:val="18"/>
+          <w:lang w:val="en-US" w:eastAsia="zh-CN" w:bidi="ar"/>
+        </w:rPr>
+        <w:t>指向的是网站根目录下一个名为fxg的文件</w:t>
+      </w:r>
+      <w:r>
+        <w:rPr>
+          <w:rFonts w:ascii="宋体" w:hAnsi="宋体" w:eastAsia="宋体" w:cs="宋体"/>
+          <w:kern w:val="0"/>
+          <w:sz w:val="18"/>
+          <w:szCs w:val="18"/>
+          <w:lang w:val="en-US" w:eastAsia="zh-CN" w:bidi="ar"/>
+        </w:rPr>
+        <w:br w:type="textWrapping"/>
+      </w:r>
+      <w:r>
+        <w:rPr>
+          <w:rFonts w:ascii="宋体" w:hAnsi="宋体" w:eastAsia="宋体" w:cs="宋体"/>
+          <w:kern w:val="0"/>
+          <w:sz w:val="18"/>
+          <w:szCs w:val="18"/>
+          <w:lang w:val="en-US" w:eastAsia="zh-CN" w:bidi="ar"/>
+        </w:rPr>
+        <w:t>http://</w:t>
+      </w:r>
+      <w:r>
+        <w:rPr>
+          <w:rFonts w:hint="eastAsia" w:ascii="宋体" w:hAnsi="宋体" w:eastAsia="宋体" w:cs="宋体"/>
+          <w:kern w:val="0"/>
+          <w:sz w:val="18"/>
+          <w:szCs w:val="18"/>
+          <w:lang w:val="en-US" w:eastAsia="zh-CN" w:bidi="ar"/>
+        </w:rPr>
+        <w:t>test</w:t>
+      </w:r>
+      <w:r>
+        <w:rPr>
+          <w:rFonts w:ascii="宋体" w:hAnsi="宋体" w:eastAsia="宋体" w:cs="宋体"/>
+          <w:kern w:val="0"/>
+          <w:sz w:val="18"/>
+          <w:szCs w:val="18"/>
+          <w:lang w:val="en-US" w:eastAsia="zh-CN" w:bidi="ar"/>
+        </w:rPr>
+        <w:t>.com/</w:t>
+      </w:r>
+      <w:r>
+        <w:rPr>
+          <w:rFonts w:hint="eastAsia" w:ascii="宋体" w:hAnsi="宋体" w:eastAsia="宋体" w:cs="宋体"/>
+          <w:kern w:val="0"/>
+          <w:sz w:val="18"/>
+          <w:szCs w:val="18"/>
+          <w:lang w:val="en-US" w:eastAsia="zh-CN" w:bidi="ar"/>
+        </w:rPr>
+        <w:t>fxg</w:t>
+      </w:r>
+      <w:r>
+        <w:rPr>
+          <w:rFonts w:ascii="宋体" w:hAnsi="宋体" w:eastAsia="宋体" w:cs="宋体"/>
+          <w:kern w:val="0"/>
+          <w:sz w:val="18"/>
+          <w:szCs w:val="18"/>
+          <w:lang w:val="en-US" w:eastAsia="zh-CN" w:bidi="ar"/>
+        </w:rPr>
+        <w:t>/ 指向的是网站根目录下一个名为fxg的目录</w:t>
+      </w:r>
+      <w:r>
+        <w:rPr>
+          <w:rFonts w:ascii="宋体" w:hAnsi="宋体" w:eastAsia="宋体" w:cs="宋体"/>
+          <w:kern w:val="0"/>
+          <w:sz w:val="18"/>
+          <w:szCs w:val="18"/>
+          <w:lang w:val="en-US" w:eastAsia="zh-CN" w:bidi="ar"/>
+        </w:rPr>
+        <w:br w:type="textWrapping"/>
+      </w:r>
+      <w:r>
+        <w:rPr>
+          <w:rFonts w:ascii="宋体" w:hAnsi="宋体" w:eastAsia="宋体" w:cs="宋体"/>
+          <w:kern w:val="0"/>
+          <w:sz w:val="18"/>
+          <w:szCs w:val="18"/>
+          <w:lang w:val="en-US" w:eastAsia="zh-CN" w:bidi="ar"/>
+        </w:rPr>
+        <w:t xml:space="preserve">于是在网址末尾加了反斜杠是能加快网站载入，因为网址末尾加了反斜杠会直接告知浏览器现在指向的是一个目录，浏览器就能直接读取该目录下如index或home等默认文件。而没有加上反斜杠时浏览器首先会尝试读取根目录下的一个文件，如果没有该文件再查找一个与该文件同名的目录，最后才读取目录下的默认文件。这样一来加上反斜杠就会加快网站加载速度。对于网站所在的服务器，网址没有加上反斜杠会给服务器增加一个查找是否有同名文件的过程，这明显会增加服务器的负担，当然这个影响并不会很大，但如果你的网站的直接流量很大，那么给url末尾加上反斜杠便能较大的减轻服务器的负担了。 </w:t>
+      </w:r>
+    </w:p>
+    <w:p>
+      <w:pPr>
+        <w:rPr>
+          <w:rFonts w:hint="eastAsia"/>
+          <w:lang w:val="en-US" w:eastAsia="zh-CN"/>
+        </w:rPr>
+      </w:pPr>
     </w:p>
     <w:sectPr>
       <w:pgSz w:w="11906" w:h="16838"/>

</xml_diff>